<commit_message>
update Signed-off-by: Nguyen Xuan Quyet <quyetnx00818@fpt.edu.vn>
</commit_message>
<xml_diff>
--- a/IS/Document/GSS_Report_4_IS.docx
+++ b/IS/Document/GSS_Report_4_IS.docx
@@ -2,6 +2,8 @@
 <file path=word/document.xml><?xml version="1.0" encoding="utf-8"?>
 <w:document xmlns:wpc="http://schemas.microsoft.com/office/word/2010/wordprocessingCanvas" xmlns:mc="http://schemas.openxmlformats.org/markup-compatibility/2006" xmlns:o="urn:schemas-microsoft-com:office:office" xmlns:r="http://schemas.openxmlformats.org/officeDocument/2006/relationships" xmlns:m="http://schemas.openxmlformats.org/officeDocument/2006/math" xmlns:v="urn:schemas-microsoft-com:vml" xmlns:wp14="http://schemas.microsoft.com/office/word/2010/wordprocessingDrawing" xmlns:wp="http://schemas.openxmlformats.org/drawingml/2006/wordprocessingDrawing" xmlns:w10="urn:schemas-microsoft-com:office:word" xmlns:w="http://schemas.openxmlformats.org/wordprocessingml/2006/main" xmlns:w14="http://schemas.microsoft.com/office/word/2010/wordml" xmlns:wpg="http://schemas.microsoft.com/office/word/2010/wordprocessingGroup" xmlns:wpi="http://schemas.microsoft.com/office/word/2010/wordprocessingInk" xmlns:wne="http://schemas.microsoft.com/office/word/2006/wordml" xmlns:wps="http://schemas.microsoft.com/office/word/2010/wordprocessingShape" mc:Ignorable="w14 wp14">
   <w:body>
+    <w:bookmarkStart w:id="0" w:name="_GoBack" w:displacedByCustomXml="next"/>
+    <w:bookmarkEnd w:id="0" w:displacedByCustomXml="next"/>
     <w:sdt>
       <w:sdtPr>
         <w:rPr>
@@ -2864,7 +2866,7 @@
       <w:pPr>
         <w:pStyle w:val="Heading1"/>
       </w:pPr>
-      <w:bookmarkStart w:id="0" w:name="_Toc325963057"/>
+      <w:bookmarkStart w:id="1" w:name="_Toc325963057"/>
     </w:p>
     <w:p>
       <w:pPr>
@@ -2873,7 +2875,7 @@
       <w:r>
         <w:t>1. Design Overview</w:t>
       </w:r>
-      <w:bookmarkEnd w:id="0"/>
+      <w:bookmarkEnd w:id="1"/>
     </w:p>
     <w:p>
       <w:pPr>
@@ -3482,12 +3484,12 @@
       <w:pPr>
         <w:pStyle w:val="Heading1"/>
       </w:pPr>
-      <w:bookmarkStart w:id="1" w:name="_Toc325963058"/>
+      <w:bookmarkStart w:id="2" w:name="_Toc325963058"/>
       <w:r>
         <w:lastRenderedPageBreak/>
         <w:t>2. System Architectural Design</w:t>
       </w:r>
-      <w:bookmarkEnd w:id="1"/>
+      <w:bookmarkEnd w:id="2"/>
     </w:p>
     <w:p>
       <w:pPr>
@@ -4062,11 +4064,11 @@
       <w:pPr>
         <w:pStyle w:val="Heading1"/>
       </w:pPr>
-      <w:bookmarkStart w:id="2" w:name="_Toc325963059"/>
+      <w:bookmarkStart w:id="3" w:name="_Toc325963059"/>
       <w:r>
         <w:t>3. Component Diagram</w:t>
       </w:r>
-      <w:bookmarkEnd w:id="2"/>
+      <w:bookmarkEnd w:id="3"/>
     </w:p>
     <w:p>
       <w:pPr>
@@ -4150,21 +4152,21 @@
       <w:pPr>
         <w:pStyle w:val="Heading1"/>
       </w:pPr>
-      <w:bookmarkStart w:id="3" w:name="_Toc325963060"/>
+      <w:bookmarkStart w:id="4" w:name="_Toc325963060"/>
       <w:r>
         <w:t>4. Detailed Description of Components</w:t>
       </w:r>
-      <w:bookmarkEnd w:id="3"/>
+      <w:bookmarkEnd w:id="4"/>
     </w:p>
     <w:p>
       <w:pPr>
         <w:pStyle w:val="Heading2"/>
       </w:pPr>
-      <w:bookmarkStart w:id="4" w:name="_Toc325963061"/>
+      <w:bookmarkStart w:id="5" w:name="_Toc325963061"/>
       <w:r>
         <w:t>4.1: Component diagram</w:t>
       </w:r>
-      <w:bookmarkEnd w:id="4"/>
+      <w:bookmarkEnd w:id="5"/>
     </w:p>
     <w:p>
       <w:pPr>
@@ -4425,7 +4427,7 @@
       <w:pPr>
         <w:pStyle w:val="Heading2"/>
       </w:pPr>
-      <w:bookmarkStart w:id="5" w:name="_Toc325963062"/>
+      <w:bookmarkStart w:id="6" w:name="_Toc325963062"/>
       <w:r>
         <w:t>4.</w:t>
       </w:r>
@@ -4438,7 +4440,7 @@
       <w:r>
         <w:t xml:space="preserve"> and Description</w:t>
       </w:r>
-      <w:bookmarkEnd w:id="5"/>
+      <w:bookmarkEnd w:id="6"/>
     </w:p>
     <w:p>
       <w:pPr>
@@ -4459,7 +4461,7 @@
       <w:pPr>
         <w:pStyle w:val="Heading3"/>
       </w:pPr>
-      <w:bookmarkStart w:id="6" w:name="_Toc325963063"/>
+      <w:bookmarkStart w:id="7" w:name="_Toc325963063"/>
       <w:r>
         <w:t>4.</w:t>
       </w:r>
@@ -4469,7 +4471,7 @@
       <w:r>
         <w:t>.1: Customer</w:t>
       </w:r>
-      <w:bookmarkEnd w:id="6"/>
+      <w:bookmarkEnd w:id="7"/>
     </w:p>
     <w:p/>
     <w:tbl>
@@ -5837,7 +5839,7 @@
       <w:pPr>
         <w:pStyle w:val="Heading3"/>
       </w:pPr>
-      <w:bookmarkStart w:id="7" w:name="_Toc325963064"/>
+      <w:bookmarkStart w:id="8" w:name="_Toc325963064"/>
       <w:r>
         <w:t>4.</w:t>
       </w:r>
@@ -5850,7 +5852,7 @@
       <w:r>
         <w:t>.2: Customer Controller</w:t>
       </w:r>
-      <w:bookmarkEnd w:id="7"/>
+      <w:bookmarkEnd w:id="8"/>
     </w:p>
     <w:p>
       <w:pPr>
@@ -7529,7 +7531,7 @@
       <w:pPr>
         <w:pStyle w:val="Heading3"/>
       </w:pPr>
-      <w:bookmarkStart w:id="8" w:name="_Toc325963065"/>
+      <w:bookmarkStart w:id="9" w:name="_Toc325963065"/>
       <w:r>
         <w:t>4.</w:t>
       </w:r>
@@ -7542,7 +7544,7 @@
       <w:r>
         <w:t>.3: Order</w:t>
       </w:r>
-      <w:bookmarkEnd w:id="8"/>
+      <w:bookmarkEnd w:id="9"/>
     </w:p>
     <w:p>
       <w:pPr>
@@ -9131,7 +9133,7 @@
       <w:pPr>
         <w:pStyle w:val="Heading3"/>
       </w:pPr>
-      <w:bookmarkStart w:id="9" w:name="_Toc325963066"/>
+      <w:bookmarkStart w:id="10" w:name="_Toc325963066"/>
       <w:r>
         <w:t>4.</w:t>
       </w:r>
@@ -9144,7 +9146,7 @@
       <w:r>
         <w:t>.4: Order Controller</w:t>
       </w:r>
-      <w:bookmarkEnd w:id="9"/>
+      <w:bookmarkEnd w:id="10"/>
     </w:p>
     <w:p>
       <w:pPr>
@@ -10769,7 +10771,7 @@
       <w:pPr>
         <w:pStyle w:val="Heading3"/>
       </w:pPr>
-      <w:bookmarkStart w:id="10" w:name="_Toc325963067"/>
+      <w:bookmarkStart w:id="11" w:name="_Toc325963067"/>
       <w:r>
         <w:t>4.</w:t>
       </w:r>
@@ -10782,7 +10784,7 @@
       <w:r>
         <w:t>.5: User</w:t>
       </w:r>
-      <w:bookmarkEnd w:id="10"/>
+      <w:bookmarkEnd w:id="11"/>
     </w:p>
     <w:p>
       <w:pPr>
@@ -12067,7 +12069,7 @@
           <w:szCs w:val="24"/>
         </w:rPr>
       </w:pPr>
-      <w:bookmarkStart w:id="11" w:name="_Toc325963068"/>
+      <w:bookmarkStart w:id="12" w:name="_Toc325963068"/>
       <w:r>
         <w:t>4.</w:t>
       </w:r>
@@ -12080,7 +12082,7 @@
       <w:r>
         <w:t>.6: User Controller</w:t>
       </w:r>
-      <w:bookmarkEnd w:id="11"/>
+      <w:bookmarkEnd w:id="12"/>
     </w:p>
     <w:p>
       <w:pPr>
@@ -13820,7 +13822,7 @@
           <w:szCs w:val="24"/>
         </w:rPr>
       </w:pPr>
-      <w:bookmarkStart w:id="12" w:name="_Toc325963069"/>
+      <w:bookmarkStart w:id="13" w:name="_Toc325963069"/>
       <w:r>
         <w:rPr>
           <w:rFonts w:ascii="Times New Roman" w:hAnsi="Times New Roman"/>
@@ -13841,7 +13843,7 @@
       <w:r>
         <w:t>.7: Gas</w:t>
       </w:r>
-      <w:bookmarkEnd w:id="12"/>
+      <w:bookmarkEnd w:id="13"/>
     </w:p>
     <w:p>
       <w:pPr>
@@ -15192,7 +15194,7 @@
           <w:szCs w:val="24"/>
         </w:rPr>
       </w:pPr>
-      <w:bookmarkStart w:id="13" w:name="_Toc325963070"/>
+      <w:bookmarkStart w:id="14" w:name="_Toc325963070"/>
       <w:r>
         <w:rPr>
           <w:rFonts w:ascii="Times New Roman" w:hAnsi="Times New Roman"/>
@@ -15213,7 +15215,7 @@
       <w:r>
         <w:t>.8: Gas Controller</w:t>
       </w:r>
-      <w:bookmarkEnd w:id="13"/>
+      <w:bookmarkEnd w:id="14"/>
     </w:p>
     <w:p>
       <w:pPr>
@@ -16819,7 +16821,7 @@
           <w:szCs w:val="24"/>
         </w:rPr>
       </w:pPr>
-      <w:bookmarkStart w:id="14" w:name="_Toc325963071"/>
+      <w:bookmarkStart w:id="15" w:name="_Toc325963071"/>
       <w:r>
         <w:rPr>
           <w:rFonts w:ascii="Times New Roman" w:hAnsi="Times New Roman"/>
@@ -16841,7 +16843,7 @@
       <w:r>
         <w:t>.9: Supplier</w:t>
       </w:r>
-      <w:bookmarkEnd w:id="14"/>
+      <w:bookmarkEnd w:id="15"/>
     </w:p>
     <w:p>
       <w:pPr>
@@ -18172,7 +18174,7 @@
           <w:szCs w:val="24"/>
         </w:rPr>
       </w:pPr>
-      <w:bookmarkStart w:id="15" w:name="_Toc325963072"/>
+      <w:bookmarkStart w:id="16" w:name="_Toc325963072"/>
       <w:r>
         <w:rPr>
           <w:rFonts w:ascii="Times New Roman" w:hAnsi="Times New Roman"/>
@@ -18199,7 +18201,7 @@
       <w:r>
         <w:t>: Supplier Controller</w:t>
       </w:r>
-      <w:bookmarkEnd w:id="15"/>
+      <w:bookmarkEnd w:id="16"/>
     </w:p>
     <w:p>
       <w:pPr>
@@ -19794,25 +19796,25 @@
       <w:pPr>
         <w:pStyle w:val="Heading1"/>
       </w:pPr>
-      <w:bookmarkStart w:id="16" w:name="_Toc325963073"/>
+      <w:bookmarkStart w:id="17" w:name="_Toc325963073"/>
       <w:r>
         <w:lastRenderedPageBreak/>
         <w:t>5. Sequence Diagram</w:t>
       </w:r>
-      <w:bookmarkEnd w:id="16"/>
+      <w:bookmarkEnd w:id="17"/>
     </w:p>
     <w:p>
       <w:pPr>
         <w:pStyle w:val="Heading2"/>
       </w:pPr>
-      <w:bookmarkStart w:id="17" w:name="_Toc325963074"/>
+      <w:bookmarkStart w:id="18" w:name="_Toc325963074"/>
       <w:r>
         <w:t xml:space="preserve">5.1 </w:t>
       </w:r>
       <w:r>
         <w:t>Manipulate data</w:t>
       </w:r>
-      <w:bookmarkEnd w:id="17"/>
+      <w:bookmarkEnd w:id="18"/>
     </w:p>
     <w:p>
       <w:pPr>
@@ -19904,11 +19906,11 @@
       <w:pPr>
         <w:pStyle w:val="Heading2"/>
       </w:pPr>
-      <w:bookmarkStart w:id="18" w:name="_Toc325963075"/>
+      <w:bookmarkStart w:id="19" w:name="_Toc325963075"/>
       <w:r>
         <w:t>5.2: Select data</w:t>
       </w:r>
-      <w:bookmarkEnd w:id="18"/>
+      <w:bookmarkEnd w:id="19"/>
     </w:p>
     <w:p>
       <w:pPr>
@@ -19986,12 +19988,12 @@
       <w:pPr>
         <w:pStyle w:val="Heading1"/>
       </w:pPr>
-      <w:bookmarkStart w:id="19" w:name="_Toc325963076"/>
+      <w:bookmarkStart w:id="20" w:name="_Toc325963076"/>
       <w:r>
         <w:lastRenderedPageBreak/>
         <w:t>6. User Interface Design</w:t>
       </w:r>
-      <w:bookmarkEnd w:id="19"/>
+      <w:bookmarkEnd w:id="20"/>
     </w:p>
     <w:p>
       <w:pPr>
@@ -20207,11 +20209,11 @@
       <w:pPr>
         <w:pStyle w:val="Heading2"/>
       </w:pPr>
-      <w:bookmarkStart w:id="20" w:name="_Toc325963077"/>
+      <w:bookmarkStart w:id="21" w:name="_Toc325963077"/>
       <w:r>
         <w:t>6.1: All-customer form:</w:t>
       </w:r>
-      <w:bookmarkEnd w:id="20"/>
+      <w:bookmarkEnd w:id="21"/>
     </w:p>
     <w:p>
       <w:pPr>
@@ -21221,12 +21223,12 @@
       <w:pPr>
         <w:pStyle w:val="Heading2"/>
       </w:pPr>
-      <w:bookmarkStart w:id="21" w:name="_Toc325963078"/>
+      <w:bookmarkStart w:id="22" w:name="_Toc325963078"/>
       <w:r>
         <w:lastRenderedPageBreak/>
         <w:t>6.2: Edit form.</w:t>
       </w:r>
-      <w:bookmarkEnd w:id="21"/>
+      <w:bookmarkEnd w:id="22"/>
     </w:p>
     <w:p>
       <w:pPr>
@@ -21839,7 +21841,7 @@
       <w:pPr>
         <w:pStyle w:val="Heading2"/>
       </w:pPr>
-      <w:bookmarkStart w:id="22" w:name="_Toc325963079"/>
+      <w:bookmarkStart w:id="23" w:name="_Toc325963079"/>
       <w:r>
         <w:t>6.3</w:t>
       </w:r>
@@ -21849,7 +21851,7 @@
       <w:r>
         <w:t>Report Import/ Export:</w:t>
       </w:r>
-      <w:bookmarkEnd w:id="22"/>
+      <w:bookmarkEnd w:id="23"/>
     </w:p>
     <w:p>
       <w:pPr>
@@ -22271,7 +22273,7 @@
       <w:pPr>
         <w:pStyle w:val="Heading2"/>
       </w:pPr>
-      <w:bookmarkStart w:id="23" w:name="_Toc325963080"/>
+      <w:bookmarkStart w:id="24" w:name="_Toc325963080"/>
       <w:r>
         <w:t>6.4</w:t>
       </w:r>
@@ -22284,7 +22286,7 @@
       <w:r>
         <w:t>:</w:t>
       </w:r>
-      <w:bookmarkEnd w:id="23"/>
+      <w:bookmarkEnd w:id="24"/>
     </w:p>
     <w:p>
       <w:pPr>
@@ -22732,7 +22734,7 @@
       <w:pPr>
         <w:pStyle w:val="Heading2"/>
       </w:pPr>
-      <w:bookmarkStart w:id="24" w:name="_Toc325963081"/>
+      <w:bookmarkStart w:id="25" w:name="_Toc325963081"/>
       <w:r>
         <w:t>6.5</w:t>
       </w:r>
@@ -22745,7 +22747,7 @@
       <w:r>
         <w:t>:</w:t>
       </w:r>
-      <w:bookmarkEnd w:id="24"/>
+      <w:bookmarkEnd w:id="25"/>
     </w:p>
     <w:p>
       <w:pPr>
@@ -22821,11 +22823,11 @@
       <w:pPr>
         <w:pStyle w:val="Heading2"/>
       </w:pPr>
-      <w:bookmarkStart w:id="25" w:name="_Toc325963082"/>
+      <w:bookmarkStart w:id="26" w:name="_Toc325963082"/>
       <w:r>
         <w:t>6.6 Sale Statistic and Employee</w:t>
       </w:r>
-      <w:bookmarkEnd w:id="25"/>
+      <w:bookmarkEnd w:id="26"/>
     </w:p>
     <w:p>
       <w:pPr>
@@ -22899,7 +22901,7 @@
       <w:pPr>
         <w:pStyle w:val="Heading2"/>
       </w:pPr>
-      <w:bookmarkStart w:id="26" w:name="_Toc325963083"/>
+      <w:bookmarkStart w:id="27" w:name="_Toc325963083"/>
       <w:r>
         <w:lastRenderedPageBreak/>
         <w:t>6.7</w:t>
@@ -22910,7 +22912,7 @@
       <w:r>
         <w:t>Setup modem</w:t>
       </w:r>
-      <w:bookmarkEnd w:id="26"/>
+      <w:bookmarkEnd w:id="27"/>
     </w:p>
     <w:p>
       <w:pPr>
@@ -22971,7 +22973,7 @@
       <w:pPr>
         <w:pStyle w:val="Heading2"/>
       </w:pPr>
-      <w:bookmarkStart w:id="27" w:name="_Toc325963084"/>
+      <w:bookmarkStart w:id="28" w:name="_Toc325963084"/>
       <w:proofErr w:type="gramStart"/>
       <w:r>
         <w:t>6.8 :</w:t>
@@ -22983,7 +22985,7 @@
       <w:r>
         <w:t>:</w:t>
       </w:r>
-      <w:bookmarkEnd w:id="27"/>
+      <w:bookmarkEnd w:id="28"/>
     </w:p>
     <w:p>
       <w:pPr>
@@ -23070,12 +23072,12 @@
       <w:pPr>
         <w:pStyle w:val="Heading2"/>
       </w:pPr>
-      <w:bookmarkStart w:id="28" w:name="_Toc325963085"/>
+      <w:bookmarkStart w:id="29" w:name="_Toc325963085"/>
       <w:r>
         <w:lastRenderedPageBreak/>
         <w:t>6.9: Employee list:</w:t>
       </w:r>
-      <w:bookmarkEnd w:id="28"/>
+      <w:bookmarkEnd w:id="29"/>
     </w:p>
     <w:p>
       <w:pPr>
@@ -23136,7 +23138,7 @@
       <w:pPr>
         <w:pStyle w:val="Heading2"/>
       </w:pPr>
-      <w:bookmarkStart w:id="29" w:name="_Toc325963086"/>
+      <w:bookmarkStart w:id="30" w:name="_Toc325963086"/>
       <w:r>
         <w:t xml:space="preserve">6.10: Import </w:t>
       </w:r>
@@ -23148,7 +23150,7 @@
       <w:r>
         <w:t>:</w:t>
       </w:r>
-      <w:bookmarkEnd w:id="29"/>
+      <w:bookmarkEnd w:id="30"/>
     </w:p>
     <w:p>
       <w:pPr>
@@ -23209,12 +23211,12 @@
       <w:pPr>
         <w:pStyle w:val="Heading2"/>
       </w:pPr>
-      <w:bookmarkStart w:id="30" w:name="_Toc325963087"/>
+      <w:bookmarkStart w:id="31" w:name="_Toc325963087"/>
       <w:r>
         <w:lastRenderedPageBreak/>
         <w:t>6.11: Import from suppliers:</w:t>
       </w:r>
-      <w:bookmarkEnd w:id="30"/>
+      <w:bookmarkEnd w:id="31"/>
     </w:p>
     <w:p>
       <w:pPr>
@@ -23275,14 +23277,14 @@
       <w:pPr>
         <w:pStyle w:val="Heading2"/>
       </w:pPr>
-      <w:bookmarkStart w:id="31" w:name="_Toc325963088"/>
+      <w:bookmarkStart w:id="32" w:name="_Toc325963088"/>
       <w:r>
         <w:t xml:space="preserve">6.12: </w:t>
       </w:r>
       <w:r>
         <w:t>Check repository:</w:t>
       </w:r>
-      <w:bookmarkEnd w:id="31"/>
+      <w:bookmarkEnd w:id="32"/>
     </w:p>
     <w:p>
       <w:pPr>
@@ -23356,7 +23358,7 @@
       <w:pPr>
         <w:pStyle w:val="Heading2"/>
       </w:pPr>
-      <w:bookmarkStart w:id="32" w:name="_Toc325963089"/>
+      <w:bookmarkStart w:id="33" w:name="_Toc325963089"/>
       <w:r>
         <w:lastRenderedPageBreak/>
         <w:t>6.12: Notification:</w:t>
@@ -23364,7 +23366,7 @@
       <w:r>
         <w:t xml:space="preserve"> appear when someone is calling</w:t>
       </w:r>
-      <w:bookmarkEnd w:id="32"/>
+      <w:bookmarkEnd w:id="33"/>
     </w:p>
     <w:p>
       <w:pPr>
@@ -23441,14 +23443,14 @@
       <w:pPr>
         <w:pStyle w:val="Heading1"/>
       </w:pPr>
-      <w:bookmarkStart w:id="33" w:name="_Toc325963090"/>
+      <w:bookmarkStart w:id="34" w:name="_Toc325963090"/>
       <w:r>
         <w:t>7</w:t>
       </w:r>
       <w:r>
         <w:t>. Database Design or Data Structures</w:t>
       </w:r>
-      <w:bookmarkEnd w:id="33"/>
+      <w:bookmarkEnd w:id="34"/>
     </w:p>
     <w:p>
       <w:pPr>
@@ -23482,8 +23484,6 @@
         </w:rPr>
         <w:softHyphen/>
       </w:r>
-      <w:bookmarkStart w:id="34" w:name="_GoBack"/>
-      <w:bookmarkEnd w:id="34"/>
       <w:r>
         <w:rPr>
           <w:b/>
@@ -26655,7 +26655,7 @@
 </file>
 
 <file path=customXml/itemProps1.xml><?xml version="1.0" encoding="utf-8"?>
-<ds:datastoreItem xmlns:ds="http://schemas.openxmlformats.org/officeDocument/2006/customXml" ds:itemID="{1318EDFD-A45F-4572-B606-BF0989016E28}">
+<ds:datastoreItem xmlns:ds="http://schemas.openxmlformats.org/officeDocument/2006/customXml" ds:itemID="{8D3D9C44-F8E9-4B2A-BF0C-2E9928EBCDC8}">
   <ds:schemaRefs>
     <ds:schemaRef ds:uri="http://schemas.openxmlformats.org/officeDocument/2006/bibliography"/>
   </ds:schemaRefs>

</xml_diff>